<commit_message>
doc perguntas arqcomp cruzadinha
</commit_message>
<xml_diff>
--- a/cruzadinha/ARQCOMP Exercicio 04 v1 - Perguntas cruzadinha.docx
+++ b/cruzadinha/ARQCOMP Exercicio 04 v1 - Perguntas cruzadinha.docx
@@ -216,7 +216,94 @@
               <w:rPr>
                 <w:rFonts w:ascii="Exo 2" w:hAnsi="Exo 2"/>
               </w:rPr>
-              <w:t>Nome                                                                                                    RA</w:t>
+              <w:t>Nome</w:t>
+            </w:r>
+            <w:r>
+              <w:rPr>
+                <w:rFonts w:ascii="Exo 2" w:hAnsi="Exo 2"/>
+              </w:rPr>
+              <w:t>: Tiago Bezerril Moreira RA 01242007</w:t>
+            </w:r>
+          </w:p>
+          <w:p>
+            <w:pPr>
+              <w:pStyle w:val="Cabealho"/>
+              <w:tabs>
+                <w:tab w:val="clear" w:pos="4252"/>
+                <w:tab w:val="clear" w:pos="8504"/>
+              </w:tabs>
+              <w:spacing w:line="260" w:lineRule="exact"/>
+              <w:rPr>
+                <w:rFonts w:ascii="Exo 2" w:hAnsi="Exo 2"/>
+              </w:rPr>
+            </w:pPr>
+            <w:r>
+              <w:rPr>
+                <w:rFonts w:ascii="Exo 2" w:hAnsi="Exo 2"/>
+              </w:rPr>
+              <w:t>Nome</w:t>
+            </w:r>
+            <w:r>
+              <w:rPr>
+                <w:rFonts w:ascii="Exo 2" w:hAnsi="Exo 2"/>
+              </w:rPr>
+              <w:t xml:space="preserve">: </w:t>
+            </w:r>
+            <w:r>
+              <w:rPr>
+                <w:rFonts w:ascii="Exo 2" w:hAnsi="Exo 2"/>
+              </w:rPr>
+              <w:t xml:space="preserve">Erik </w:t>
+            </w:r>
+            <w:proofErr w:type="gramStart"/>
+            <w:r>
+              <w:rPr>
+                <w:rFonts w:ascii="Exo 2" w:hAnsi="Exo 2"/>
+              </w:rPr>
+              <w:t>Cecílio</w:t>
+            </w:r>
+            <w:r>
+              <w:rPr>
+                <w:rFonts w:ascii="Exo 2" w:hAnsi="Exo 2"/>
+              </w:rPr>
+              <w:t xml:space="preserve">  </w:t>
+            </w:r>
+            <w:r>
+              <w:rPr>
+                <w:rFonts w:ascii="Exo 2" w:hAnsi="Exo 2"/>
+              </w:rPr>
+              <w:t>RA</w:t>
+            </w:r>
+            <w:proofErr w:type="gramEnd"/>
+            <w:r>
+              <w:rPr>
+                <w:rFonts w:ascii="Exo 2" w:hAnsi="Exo 2"/>
+              </w:rPr>
+              <w:t xml:space="preserve"> </w:t>
+            </w:r>
+            <w:r>
+              <w:rPr>
+                <w:rFonts w:ascii="Exo 2" w:hAnsi="Exo 2"/>
+              </w:rPr>
+              <w:t>01242101</w:t>
+            </w:r>
+            <w:r>
+              <w:rPr>
+                <w:rFonts w:ascii="Exo 2" w:hAnsi="Exo 2"/>
+              </w:rPr>
+              <w:t xml:space="preserve">                                                                                                  </w:t>
+            </w:r>
+            <w:r>
+              <w:rPr>
+                <w:rFonts w:ascii="Exo 2" w:hAnsi="Exo 2"/>
+              </w:rPr>
+              <w:t xml:space="preserve">                                                                                                  </w:t>
+            </w:r>
+            <w:r>
+              <w:rPr>
+                <w:rFonts w:ascii="Exo 2" w:hAnsi="Exo 2"/>
+              </w:rPr>
+              <w:t xml:space="preserve">  </w:t>
             </w:r>
           </w:p>
           <w:p>
@@ -360,8 +447,193 @@
           <w:noProof/>
           <w:lang w:eastAsia="pt-BR"/>
         </w:rPr>
-        <w:t xml:space="preserve"> (*)</w:t>
-      </w:r>
+        <w:t xml:space="preserve"> </w:t>
+      </w:r>
+    </w:p>
+    <w:p>
+      <w:pPr>
+        <w:ind w:left="360"/>
+        <w:contextualSpacing/>
+        <w:rPr>
+          <w:rFonts w:ascii="Arial" w:hAnsi="Arial" w:cs="Arial"/>
+          <w:noProof/>
+          <w:lang w:eastAsia="pt-BR"/>
+        </w:rPr>
+      </w:pPr>
+      <w:r>
+        <w:rPr>
+          <w:rFonts w:ascii="Arial" w:hAnsi="Arial" w:cs="Arial"/>
+          <w:noProof/>
+          <w:lang w:eastAsia="pt-BR"/>
+        </w:rPr>
+        <w:t>A CPU é um cérebro de um computador, é aonde recebe, armazena e processa tarefas</w:t>
+      </w:r>
+      <w:r>
+        <w:rPr>
+          <w:rFonts w:ascii="Arial" w:hAnsi="Arial" w:cs="Arial"/>
+          <w:noProof/>
+          <w:lang w:eastAsia="pt-BR"/>
+        </w:rPr>
+        <w:t>, além de possuir sua própria Unidade Lógica e Aritmética</w:t>
+      </w:r>
+      <w:r>
+        <w:rPr>
+          <w:rFonts w:ascii="Arial" w:hAnsi="Arial" w:cs="Arial"/>
+          <w:noProof/>
+          <w:lang w:eastAsia="pt-BR"/>
+        </w:rPr>
+        <w:t xml:space="preserve">. </w:t>
+      </w:r>
+      <w:r>
+        <w:rPr>
+          <w:rFonts w:ascii="Arial" w:hAnsi="Arial" w:cs="Arial"/>
+          <w:noProof/>
+          <w:lang w:eastAsia="pt-BR"/>
+        </w:rPr>
+        <w:t>R</w:t>
+      </w:r>
+      <w:r>
+        <w:rPr>
+          <w:rFonts w:ascii="Arial" w:hAnsi="Arial" w:cs="Arial"/>
+          <w:noProof/>
+          <w:lang w:eastAsia="pt-BR"/>
+        </w:rPr>
+        <w:t>ealiza</w:t>
+      </w:r>
+      <w:r>
+        <w:rPr>
+          <w:rFonts w:ascii="Arial" w:hAnsi="Arial" w:cs="Arial"/>
+          <w:noProof/>
+          <w:lang w:eastAsia="pt-BR"/>
+        </w:rPr>
+        <w:t>ndo</w:t>
+      </w:r>
+      <w:r>
+        <w:rPr>
+          <w:rFonts w:ascii="Arial" w:hAnsi="Arial" w:cs="Arial"/>
+          <w:noProof/>
+          <w:lang w:eastAsia="pt-BR"/>
+        </w:rPr>
+        <w:t xml:space="preserve"> cálculos e toma</w:t>
+      </w:r>
+      <w:r>
+        <w:rPr>
+          <w:rFonts w:ascii="Arial" w:hAnsi="Arial" w:cs="Arial"/>
+          <w:noProof/>
+          <w:lang w:eastAsia="pt-BR"/>
+        </w:rPr>
+        <w:t>ndo</w:t>
+      </w:r>
+      <w:r>
+        <w:rPr>
+          <w:rFonts w:ascii="Arial" w:hAnsi="Arial" w:cs="Arial"/>
+          <w:noProof/>
+          <w:lang w:eastAsia="pt-BR"/>
+        </w:rPr>
+        <w:t xml:space="preserve"> decisões, permit</w:t>
+      </w:r>
+      <w:r>
+        <w:rPr>
+          <w:rFonts w:ascii="Arial" w:hAnsi="Arial" w:cs="Arial"/>
+          <w:noProof/>
+          <w:lang w:eastAsia="pt-BR"/>
+        </w:rPr>
+        <w:t xml:space="preserve">e </w:t>
+      </w:r>
+      <w:r>
+        <w:rPr>
+          <w:rFonts w:ascii="Arial" w:hAnsi="Arial" w:cs="Arial"/>
+          <w:noProof/>
+          <w:lang w:eastAsia="pt-BR"/>
+        </w:rPr>
+        <w:t xml:space="preserve">que seu computador possa executar cálculos de pequena, média e grande escala dependendo da configuração de hardware em que a CPU está abrigada. Ao clicar num programa/aplicativo, a CPU interpreta e executa seu comando. </w:t>
+      </w:r>
+      <w:r>
+        <w:rPr>
+          <w:rFonts w:ascii="Arial" w:hAnsi="Arial" w:cs="Arial"/>
+          <w:noProof/>
+          <w:lang w:eastAsia="pt-BR"/>
+        </w:rPr>
+        <w:t xml:space="preserve"> </w:t>
+      </w:r>
+    </w:p>
+    <w:p>
+      <w:pPr>
+        <w:ind w:left="360"/>
+        <w:contextualSpacing/>
+        <w:rPr>
+          <w:rFonts w:ascii="Arial" w:hAnsi="Arial" w:cs="Arial"/>
+          <w:noProof/>
+          <w:lang w:eastAsia="pt-BR"/>
+        </w:rPr>
+      </w:pPr>
+    </w:p>
+    <w:p>
+      <w:pPr>
+        <w:ind w:left="360"/>
+        <w:contextualSpacing/>
+        <w:rPr>
+          <w:rFonts w:ascii="Arial" w:hAnsi="Arial" w:cs="Arial"/>
+          <w:noProof/>
+          <w:lang w:eastAsia="pt-BR"/>
+        </w:rPr>
+      </w:pPr>
+      <w:r>
+        <w:rPr>
+          <w:rFonts w:ascii="Arial" w:hAnsi="Arial" w:cs="Arial"/>
+          <w:noProof/>
+          <w:lang w:eastAsia="pt-BR"/>
+        </w:rPr>
+        <w:t>(</w:t>
+      </w:r>
+      <w:r>
+        <w:rPr>
+          <w:rFonts w:ascii="Arial" w:hAnsi="Arial" w:cs="Arial"/>
+          <w:b/>
+          <w:bCs/>
+          <w:noProof/>
+          <w:lang w:eastAsia="pt-BR"/>
+        </w:rPr>
+        <w:t xml:space="preserve">Qual componente de um computador </w:t>
+      </w:r>
+      <w:r>
+        <w:rPr>
+          <w:rFonts w:ascii="Arial" w:hAnsi="Arial" w:cs="Arial"/>
+          <w:b/>
+          <w:bCs/>
+          <w:noProof/>
+          <w:lang w:eastAsia="pt-BR"/>
+        </w:rPr>
+        <w:t>recebe, armazena e processa tarefas</w:t>
+      </w:r>
+      <w:r>
+        <w:rPr>
+          <w:rFonts w:ascii="Arial" w:hAnsi="Arial" w:cs="Arial"/>
+          <w:b/>
+          <w:bCs/>
+          <w:noProof/>
+          <w:lang w:eastAsia="pt-BR"/>
+        </w:rPr>
+        <w:t>?</w:t>
+      </w:r>
+      <w:r>
+        <w:rPr>
+          <w:rFonts w:ascii="Arial" w:hAnsi="Arial" w:cs="Arial"/>
+          <w:noProof/>
+          <w:lang w:eastAsia="pt-BR"/>
+        </w:rPr>
+        <w:t>)</w:t>
+      </w:r>
+    </w:p>
+    <w:p>
+      <w:pPr>
+        <w:contextualSpacing/>
+        <w:rPr>
+          <w:rFonts w:ascii="Arial" w:hAnsi="Arial" w:cs="Arial"/>
+          <w:noProof/>
+          <w:lang w:eastAsia="pt-BR"/>
+        </w:rPr>
+      </w:pPr>
     </w:p>
     <w:p>
       <w:pPr>
@@ -402,14 +674,201 @@
         </w:rPr>
         <w:t>?</w:t>
       </w:r>
-      <w:r>
-        <w:rPr>
-          <w:rFonts w:ascii="Arial" w:hAnsi="Arial" w:cs="Arial"/>
-          <w:noProof/>
-          <w:lang w:eastAsia="pt-BR"/>
-        </w:rPr>
-        <w:t>(*)</w:t>
-      </w:r>
+    </w:p>
+    <w:p>
+      <w:pPr>
+        <w:pStyle w:val="PargrafodaLista"/>
+        <w:contextualSpacing/>
+        <w:rPr>
+          <w:rFonts w:ascii="Arial" w:hAnsi="Arial" w:cs="Arial"/>
+          <w:noProof/>
+          <w:lang w:eastAsia="pt-BR"/>
+        </w:rPr>
+      </w:pPr>
+      <w:r>
+        <w:rPr>
+          <w:rFonts w:ascii="Arial" w:hAnsi="Arial" w:cs="Arial"/>
+          <w:noProof/>
+          <w:lang w:eastAsia="pt-BR"/>
+        </w:rPr>
+        <w:t xml:space="preserve">(Ou ALU) </w:t>
+      </w:r>
+      <w:r>
+        <w:rPr>
+          <w:rFonts w:ascii="Arial" w:hAnsi="Arial" w:cs="Arial"/>
+          <w:noProof/>
+          <w:lang w:eastAsia="pt-BR"/>
+        </w:rPr>
+        <w:t>É um componente dentro da CPU que realiza operações matemáticas diversas como adição, subtração, divisão, multiplicação e operações lógicas como comparações de igual e desigual. É como a calculadora de um computador, a ULA é como um funcionário em um mercado que realiza tarefas como contar itens e verificar se os mesmos estão em estoque ou não. Soma itens, subtrai itens e mostra após subtrai-los, o número de itens atualizado.</w:t>
+      </w:r>
+      <w:r>
+        <w:rPr>
+          <w:rFonts w:ascii="Arial" w:hAnsi="Arial" w:cs="Arial"/>
+          <w:noProof/>
+          <w:lang w:eastAsia="pt-BR"/>
+        </w:rPr>
+        <w:t xml:space="preserve"> A ULA faz as contas aritméticas e lógicas. </w:t>
+      </w:r>
+    </w:p>
+    <w:p>
+      <w:pPr>
+        <w:pStyle w:val="PargrafodaLista"/>
+        <w:contextualSpacing/>
+        <w:rPr>
+          <w:rFonts w:ascii="Arial" w:hAnsi="Arial" w:cs="Arial"/>
+          <w:noProof/>
+          <w:lang w:eastAsia="pt-BR"/>
+        </w:rPr>
+      </w:pPr>
+    </w:p>
+    <w:p>
+      <w:pPr>
+        <w:pStyle w:val="PargrafodaLista"/>
+        <w:contextualSpacing/>
+        <w:rPr>
+          <w:rFonts w:ascii="Arial" w:hAnsi="Arial" w:cs="Arial"/>
+          <w:noProof/>
+          <w:lang w:eastAsia="pt-BR"/>
+        </w:rPr>
+      </w:pPr>
+      <w:r>
+        <w:rPr>
+          <w:rFonts w:ascii="Arial" w:hAnsi="Arial" w:cs="Arial"/>
+          <w:b/>
+          <w:bCs/>
+          <w:noProof/>
+          <w:lang w:eastAsia="pt-BR"/>
+        </w:rPr>
+        <w:t>(</w:t>
+      </w:r>
+      <w:r>
+        <w:rPr>
+          <w:rFonts w:ascii="Arial" w:hAnsi="Arial" w:cs="Arial"/>
+          <w:b/>
+          <w:bCs/>
+          <w:noProof/>
+          <w:lang w:eastAsia="pt-BR"/>
+        </w:rPr>
+        <w:t>Qual componente de</w:t>
+      </w:r>
+      <w:r>
+        <w:rPr>
+          <w:rFonts w:ascii="Arial" w:hAnsi="Arial" w:cs="Arial"/>
+          <w:b/>
+          <w:bCs/>
+          <w:noProof/>
+          <w:lang w:eastAsia="pt-BR"/>
+        </w:rPr>
+        <w:t>ntro</w:t>
+      </w:r>
+      <w:r>
+        <w:rPr>
+          <w:rFonts w:ascii="Arial" w:hAnsi="Arial" w:cs="Arial"/>
+          <w:b/>
+          <w:bCs/>
+          <w:noProof/>
+          <w:lang w:eastAsia="pt-BR"/>
+        </w:rPr>
+        <w:t xml:space="preserve"> </w:t>
+      </w:r>
+      <w:r>
+        <w:rPr>
+          <w:rFonts w:ascii="Arial" w:hAnsi="Arial" w:cs="Arial"/>
+          <w:b/>
+          <w:bCs/>
+          <w:noProof/>
+          <w:lang w:eastAsia="pt-BR"/>
+        </w:rPr>
+        <w:t xml:space="preserve">de </w:t>
+      </w:r>
+      <w:r>
+        <w:rPr>
+          <w:rFonts w:ascii="Arial" w:hAnsi="Arial" w:cs="Arial"/>
+          <w:b/>
+          <w:bCs/>
+          <w:noProof/>
+          <w:lang w:eastAsia="pt-BR"/>
+        </w:rPr>
+        <w:t>um</w:t>
+      </w:r>
+      <w:r>
+        <w:rPr>
+          <w:rFonts w:ascii="Arial" w:hAnsi="Arial" w:cs="Arial"/>
+          <w:b/>
+          <w:bCs/>
+          <w:noProof/>
+          <w:lang w:eastAsia="pt-BR"/>
+        </w:rPr>
+        <w:t>a</w:t>
+      </w:r>
+      <w:r>
+        <w:rPr>
+          <w:rFonts w:ascii="Arial" w:hAnsi="Arial" w:cs="Arial"/>
+          <w:b/>
+          <w:bCs/>
+          <w:noProof/>
+          <w:lang w:eastAsia="pt-BR"/>
+        </w:rPr>
+        <w:t xml:space="preserve"> </w:t>
+      </w:r>
+      <w:r>
+        <w:rPr>
+          <w:rFonts w:ascii="Arial" w:hAnsi="Arial" w:cs="Arial"/>
+          <w:b/>
+          <w:bCs/>
+          <w:noProof/>
+          <w:lang w:eastAsia="pt-BR"/>
+        </w:rPr>
+        <w:t>CPU</w:t>
+      </w:r>
+      <w:r>
+        <w:rPr>
+          <w:rFonts w:ascii="Arial" w:hAnsi="Arial" w:cs="Arial"/>
+          <w:b/>
+          <w:bCs/>
+          <w:noProof/>
+          <w:lang w:eastAsia="pt-BR"/>
+        </w:rPr>
+        <w:t xml:space="preserve"> </w:t>
+      </w:r>
+      <w:r>
+        <w:rPr>
+          <w:rFonts w:ascii="Arial" w:hAnsi="Arial" w:cs="Arial"/>
+          <w:b/>
+          <w:bCs/>
+          <w:noProof/>
+          <w:lang w:eastAsia="pt-BR"/>
+        </w:rPr>
+        <w:t>é conhecida por calcular comandos aritméticos e lógicos</w:t>
+      </w:r>
+      <w:r>
+        <w:rPr>
+          <w:rFonts w:ascii="Arial" w:hAnsi="Arial" w:cs="Arial"/>
+          <w:b/>
+          <w:bCs/>
+          <w:noProof/>
+          <w:lang w:eastAsia="pt-BR"/>
+        </w:rPr>
+        <w:t>?</w:t>
+      </w:r>
+      <w:r>
+        <w:rPr>
+          <w:rFonts w:ascii="Arial" w:hAnsi="Arial" w:cs="Arial"/>
+          <w:noProof/>
+          <w:lang w:eastAsia="pt-BR"/>
+        </w:rPr>
+        <w:t>)</w:t>
+      </w:r>
+    </w:p>
+    <w:p>
+      <w:pPr>
+        <w:contextualSpacing/>
+        <w:rPr>
+          <w:rFonts w:ascii="Arial" w:hAnsi="Arial" w:cs="Arial"/>
+          <w:noProof/>
+          <w:lang w:eastAsia="pt-BR"/>
+        </w:rPr>
+      </w:pPr>
     </w:p>
     <w:p>
       <w:pPr>
@@ -450,14 +909,358 @@
         </w:rPr>
         <w:t>, para que servem, onde se localizam?</w:t>
       </w:r>
-      <w:r>
-        <w:rPr>
-          <w:rFonts w:ascii="Arial" w:hAnsi="Arial" w:cs="Arial"/>
-          <w:noProof/>
-          <w:lang w:eastAsia="pt-BR"/>
-        </w:rPr>
-        <w:t xml:space="preserve"> (*)</w:t>
-      </w:r>
+    </w:p>
+    <w:p>
+      <w:pPr>
+        <w:ind w:left="360"/>
+        <w:contextualSpacing/>
+        <w:rPr>
+          <w:rFonts w:ascii="Arial" w:hAnsi="Arial" w:cs="Arial"/>
+          <w:noProof/>
+          <w:lang w:eastAsia="pt-BR"/>
+        </w:rPr>
+      </w:pPr>
+    </w:p>
+    <w:p>
+      <w:pPr>
+        <w:ind w:left="360"/>
+        <w:contextualSpacing/>
+        <w:rPr>
+          <w:rFonts w:ascii="Arial" w:hAnsi="Arial" w:cs="Arial"/>
+          <w:noProof/>
+          <w:lang w:eastAsia="pt-BR"/>
+        </w:rPr>
+      </w:pPr>
+      <w:r>
+        <w:rPr>
+          <w:rFonts w:ascii="Arial" w:hAnsi="Arial" w:cs="Arial"/>
+          <w:noProof/>
+          <w:lang w:eastAsia="pt-BR"/>
+        </w:rPr>
+        <w:t xml:space="preserve">Registradores </w:t>
+      </w:r>
+      <w:r>
+        <w:rPr>
+          <w:rFonts w:ascii="Arial" w:hAnsi="Arial" w:cs="Arial"/>
+          <w:noProof/>
+          <w:lang w:eastAsia="pt-BR"/>
+        </w:rPr>
+        <w:t>são componentes internos dentro da CPU que funcionam como uma área de armazenamento temporário interno extremamente rápida</w:t>
+      </w:r>
+      <w:r>
+        <w:rPr>
+          <w:rFonts w:ascii="Arial" w:hAnsi="Arial" w:cs="Arial"/>
+          <w:noProof/>
+          <w:lang w:eastAsia="pt-BR"/>
+        </w:rPr>
+        <w:t>,</w:t>
+      </w:r>
+      <w:r>
+        <w:rPr>
+          <w:rFonts w:ascii="Arial" w:hAnsi="Arial" w:cs="Arial"/>
+          <w:noProof/>
+          <w:lang w:eastAsia="pt-BR"/>
+        </w:rPr>
+        <w:t xml:space="preserve"> sendo mais rápidos e menores que a RAM.</w:t>
+      </w:r>
+      <w:r>
+        <w:rPr>
+          <w:rFonts w:ascii="Arial" w:hAnsi="Arial" w:cs="Arial"/>
+          <w:noProof/>
+          <w:lang w:eastAsia="pt-BR"/>
+        </w:rPr>
+        <w:t xml:space="preserve"> </w:t>
+      </w:r>
+      <w:r>
+        <w:rPr>
+          <w:rFonts w:ascii="Arial" w:hAnsi="Arial" w:cs="Arial"/>
+          <w:noProof/>
+          <w:lang w:eastAsia="pt-BR"/>
+        </w:rPr>
+        <w:t>Registradores esses que estão</w:t>
+      </w:r>
+      <w:r>
+        <w:rPr>
+          <w:rFonts w:ascii="Arial" w:hAnsi="Arial" w:cs="Arial"/>
+          <w:noProof/>
+          <w:lang w:eastAsia="pt-BR"/>
+        </w:rPr>
+        <w:t xml:space="preserve"> abrigado</w:t>
+      </w:r>
+      <w:r>
+        <w:rPr>
+          <w:rFonts w:ascii="Arial" w:hAnsi="Arial" w:cs="Arial"/>
+          <w:noProof/>
+          <w:lang w:eastAsia="pt-BR"/>
+        </w:rPr>
+        <w:t>s</w:t>
+      </w:r>
+      <w:r>
+        <w:rPr>
+          <w:rFonts w:ascii="Arial" w:hAnsi="Arial" w:cs="Arial"/>
+          <w:noProof/>
+          <w:lang w:eastAsia="pt-BR"/>
+        </w:rPr>
+        <w:t xml:space="preserve"> dentro da CPU </w:t>
+      </w:r>
+      <w:r>
+        <w:rPr>
+          <w:rFonts w:ascii="Arial" w:hAnsi="Arial" w:cs="Arial"/>
+          <w:noProof/>
+          <w:lang w:eastAsia="pt-BR"/>
+        </w:rPr>
+        <w:t>destinada ao armazenamento de dados e instruções</w:t>
+      </w:r>
+      <w:r>
+        <w:rPr>
+          <w:rFonts w:ascii="Arial" w:hAnsi="Arial" w:cs="Arial"/>
+          <w:noProof/>
+          <w:lang w:eastAsia="pt-BR"/>
+        </w:rPr>
+        <w:t xml:space="preserve">. De uma forma geral, operam movimentações de dados e operações lógicas/aritméticas. </w:t>
+      </w:r>
+    </w:p>
+    <w:p>
+      <w:pPr>
+        <w:ind w:left="360"/>
+        <w:contextualSpacing/>
+        <w:rPr>
+          <w:rFonts w:ascii="Arial" w:hAnsi="Arial" w:cs="Arial"/>
+          <w:noProof/>
+          <w:lang w:eastAsia="pt-BR"/>
+        </w:rPr>
+      </w:pPr>
+      <w:r>
+        <w:rPr>
+          <w:rFonts w:ascii="Arial" w:hAnsi="Arial" w:cs="Arial"/>
+          <w:noProof/>
+          <w:lang w:eastAsia="pt-BR"/>
+        </w:rPr>
+        <w:t>De forma específica, age como acumulador de operações lógicas/aritméticas como</w:t>
+      </w:r>
+      <w:r>
+        <w:rPr>
+          <w:rFonts w:ascii="Arial" w:hAnsi="Arial" w:cs="Arial"/>
+          <w:noProof/>
+          <w:lang w:eastAsia="pt-BR"/>
+        </w:rPr>
+        <w:t xml:space="preserve"> por exemplo:</w:t>
+      </w:r>
+      <w:r>
+        <w:rPr>
+          <w:rFonts w:ascii="Arial" w:hAnsi="Arial" w:cs="Arial"/>
+          <w:noProof/>
+          <w:lang w:eastAsia="pt-BR"/>
+        </w:rPr>
+        <w:t xml:space="preserve"> Registrador de Flags</w:t>
+      </w:r>
+      <w:r>
+        <w:rPr>
+          <w:rFonts w:ascii="Arial" w:hAnsi="Arial" w:cs="Arial"/>
+          <w:noProof/>
+          <w:lang w:eastAsia="pt-BR"/>
+        </w:rPr>
+        <w:t>, em caso de</w:t>
+      </w:r>
+      <w:r>
+        <w:rPr>
+          <w:rFonts w:ascii="Arial" w:hAnsi="Arial" w:cs="Arial"/>
+          <w:noProof/>
+          <w:lang w:eastAsia="pt-BR"/>
+        </w:rPr>
+        <w:t xml:space="preserve"> ocorrência de um estouro numa operação</w:t>
+      </w:r>
+      <w:r>
+        <w:rPr>
+          <w:rFonts w:ascii="Arial" w:hAnsi="Arial" w:cs="Arial"/>
+          <w:noProof/>
+          <w:lang w:eastAsia="pt-BR"/>
+        </w:rPr>
+        <w:t>, tr</w:t>
+      </w:r>
+      <w:r>
+        <w:rPr>
+          <w:rFonts w:ascii="Arial" w:hAnsi="Arial" w:cs="Arial"/>
+          <w:noProof/>
+          <w:lang w:eastAsia="pt-BR"/>
+        </w:rPr>
+        <w:t>a</w:t>
+      </w:r>
+      <w:r>
+        <w:rPr>
+          <w:rFonts w:ascii="Arial" w:hAnsi="Arial" w:cs="Arial"/>
+          <w:noProof/>
+          <w:lang w:eastAsia="pt-BR"/>
+        </w:rPr>
+        <w:t>zendo resultado nulo, NaN, Undefined</w:t>
+      </w:r>
+      <w:r>
+        <w:rPr>
+          <w:rFonts w:ascii="Arial" w:hAnsi="Arial" w:cs="Arial"/>
+          <w:noProof/>
+          <w:lang w:eastAsia="pt-BR"/>
+        </w:rPr>
+        <w:t>, se houve estouro, se o resultado é zero ou negativo, entre outros</w:t>
+      </w:r>
+      <w:r>
+        <w:rPr>
+          <w:rFonts w:ascii="Arial" w:hAnsi="Arial" w:cs="Arial"/>
+          <w:noProof/>
+          <w:lang w:eastAsia="pt-BR"/>
+        </w:rPr>
+        <w:t>.</w:t>
+      </w:r>
+    </w:p>
+    <w:p>
+      <w:pPr>
+        <w:ind w:left="360"/>
+        <w:contextualSpacing/>
+        <w:rPr>
+          <w:rFonts w:ascii="Arial" w:hAnsi="Arial" w:cs="Arial"/>
+          <w:noProof/>
+          <w:lang w:eastAsia="pt-BR"/>
+        </w:rPr>
+      </w:pPr>
+    </w:p>
+    <w:p>
+      <w:pPr>
+        <w:pStyle w:val="PargrafodaLista"/>
+        <w:contextualSpacing/>
+        <w:rPr>
+          <w:rFonts w:ascii="Arial" w:hAnsi="Arial" w:cs="Arial"/>
+          <w:noProof/>
+          <w:lang w:eastAsia="pt-BR"/>
+        </w:rPr>
+      </w:pPr>
+      <w:r>
+        <w:rPr>
+          <w:rFonts w:ascii="Arial" w:hAnsi="Arial" w:cs="Arial"/>
+          <w:b/>
+          <w:bCs/>
+          <w:noProof/>
+          <w:lang w:eastAsia="pt-BR"/>
+        </w:rPr>
+        <w:t>(</w:t>
+      </w:r>
+      <w:r>
+        <w:rPr>
+          <w:rFonts w:ascii="Arial" w:hAnsi="Arial" w:cs="Arial"/>
+          <w:b/>
+          <w:bCs/>
+          <w:noProof/>
+          <w:lang w:eastAsia="pt-BR"/>
+        </w:rPr>
+        <w:t xml:space="preserve">Qual componente </w:t>
+      </w:r>
+      <w:r>
+        <w:rPr>
+          <w:rFonts w:ascii="Arial" w:hAnsi="Arial" w:cs="Arial"/>
+          <w:b/>
+          <w:bCs/>
+          <w:noProof/>
+          <w:lang w:eastAsia="pt-BR"/>
+        </w:rPr>
+        <w:t>interno de uma</w:t>
+      </w:r>
+      <w:r>
+        <w:rPr>
+          <w:rFonts w:ascii="Arial" w:hAnsi="Arial" w:cs="Arial"/>
+          <w:b/>
+          <w:bCs/>
+          <w:noProof/>
+          <w:lang w:eastAsia="pt-BR"/>
+        </w:rPr>
+        <w:t xml:space="preserve"> </w:t>
+      </w:r>
+      <w:r>
+        <w:rPr>
+          <w:rFonts w:ascii="Arial" w:hAnsi="Arial" w:cs="Arial"/>
+          <w:b/>
+          <w:bCs/>
+          <w:noProof/>
+          <w:lang w:eastAsia="pt-BR"/>
+        </w:rPr>
+        <w:t>CPU</w:t>
+      </w:r>
+      <w:r>
+        <w:rPr>
+          <w:rFonts w:ascii="Arial" w:hAnsi="Arial" w:cs="Arial"/>
+          <w:b/>
+          <w:bCs/>
+          <w:noProof/>
+          <w:lang w:eastAsia="pt-BR"/>
+        </w:rPr>
+        <w:t xml:space="preserve"> </w:t>
+      </w:r>
+      <w:r>
+        <w:rPr>
+          <w:rFonts w:ascii="Arial" w:hAnsi="Arial" w:cs="Arial"/>
+          <w:b/>
+          <w:bCs/>
+          <w:noProof/>
+          <w:lang w:eastAsia="pt-BR"/>
+        </w:rPr>
+        <w:t xml:space="preserve">é </w:t>
+      </w:r>
+      <w:r>
+        <w:rPr>
+          <w:rFonts w:ascii="Arial" w:hAnsi="Arial" w:cs="Arial"/>
+          <w:b/>
+          <w:bCs/>
+          <w:noProof/>
+          <w:lang w:eastAsia="pt-BR"/>
+        </w:rPr>
+        <w:t>responsável</w:t>
+      </w:r>
+      <w:r>
+        <w:rPr>
+          <w:rFonts w:ascii="Arial" w:hAnsi="Arial" w:cs="Arial"/>
+          <w:b/>
+          <w:bCs/>
+          <w:noProof/>
+          <w:lang w:eastAsia="pt-BR"/>
+        </w:rPr>
+        <w:t xml:space="preserve"> por </w:t>
+      </w:r>
+      <w:r>
+        <w:rPr>
+          <w:rFonts w:ascii="Arial" w:hAnsi="Arial" w:cs="Arial"/>
+          <w:b/>
+          <w:bCs/>
+          <w:noProof/>
+          <w:lang w:eastAsia="pt-BR"/>
+        </w:rPr>
+        <w:t>armazenar de forma rápida dados e operações lógicas/aritméticas</w:t>
+      </w:r>
+      <w:r>
+        <w:rPr>
+          <w:rFonts w:ascii="Arial" w:hAnsi="Arial" w:cs="Arial"/>
+          <w:b/>
+          <w:bCs/>
+          <w:noProof/>
+          <w:lang w:eastAsia="pt-BR"/>
+        </w:rPr>
+        <w:t>?</w:t>
+      </w:r>
+      <w:r>
+        <w:rPr>
+          <w:rFonts w:ascii="Arial" w:hAnsi="Arial" w:cs="Arial"/>
+          <w:noProof/>
+          <w:lang w:eastAsia="pt-BR"/>
+        </w:rPr>
+        <w:t>)</w:t>
+      </w:r>
+    </w:p>
+    <w:p>
+      <w:pPr>
+        <w:pStyle w:val="PargrafodaLista"/>
+        <w:contextualSpacing/>
+        <w:rPr>
+          <w:rFonts w:ascii="Arial" w:hAnsi="Arial" w:cs="Arial"/>
+          <w:noProof/>
+          <w:lang w:eastAsia="pt-BR"/>
+        </w:rPr>
+      </w:pPr>
     </w:p>
     <w:p>
       <w:pPr>
@@ -496,16 +1299,715 @@
           <w:noProof/>
           <w:lang w:eastAsia="pt-BR"/>
         </w:rPr>
-        <w:t xml:space="preserve">. </w:t>
-      </w:r>
-      <w:r>
-        <w:rPr>
-          <w:rFonts w:ascii="Arial" w:hAnsi="Arial" w:cs="Arial"/>
-          <w:noProof/>
-          <w:lang w:eastAsia="pt-BR"/>
-        </w:rPr>
-        <w:t>(**)</w:t>
-      </w:r>
+        <w:t>.</w:t>
+      </w:r>
+    </w:p>
+    <w:p>
+      <w:pPr>
+        <w:pStyle w:val="PargrafodaLista"/>
+        <w:contextualSpacing/>
+        <w:rPr>
+          <w:rFonts w:ascii="Arial" w:hAnsi="Arial" w:cs="Arial"/>
+          <w:noProof/>
+          <w:lang w:eastAsia="pt-BR"/>
+        </w:rPr>
+      </w:pPr>
+    </w:p>
+    <w:p>
+      <w:pPr>
+        <w:pStyle w:val="PargrafodaLista"/>
+        <w:contextualSpacing/>
+        <w:rPr>
+          <w:rFonts w:ascii="Arial" w:hAnsi="Arial" w:cs="Arial"/>
+          <w:noProof/>
+          <w:lang w:eastAsia="pt-BR"/>
+        </w:rPr>
+      </w:pPr>
+      <w:r>
+        <w:rPr>
+          <w:rFonts w:ascii="Arial" w:hAnsi="Arial" w:cs="Arial"/>
+          <w:noProof/>
+          <w:lang w:eastAsia="pt-BR"/>
+        </w:rPr>
+        <w:t xml:space="preserve">Memória de RAM: é uma memória utilizada para para armazenar dados temporários que  o sistema operacional e os aplicativos que estão sendo utilizados no momento. </w:t>
+      </w:r>
+      <w:r>
+        <w:rPr>
+          <w:rFonts w:ascii="Arial" w:hAnsi="Arial" w:cs="Arial"/>
+          <w:noProof/>
+          <w:lang w:eastAsia="pt-BR"/>
+        </w:rPr>
+        <w:t xml:space="preserve">Como principal ação é permitir rápido acesso aos dados para melhorar o desempenho do sistema. Quando o dispositivo é desligado, os dados na RAM são perdidos. </w:t>
+      </w:r>
+    </w:p>
+    <w:p>
+      <w:pPr>
+        <w:pStyle w:val="PargrafodaLista"/>
+        <w:contextualSpacing/>
+        <w:rPr>
+          <w:rFonts w:ascii="Arial" w:hAnsi="Arial" w:cs="Arial"/>
+          <w:noProof/>
+          <w:lang w:eastAsia="pt-BR"/>
+        </w:rPr>
+      </w:pPr>
+    </w:p>
+    <w:p>
+      <w:pPr>
+        <w:pStyle w:val="PargrafodaLista"/>
+        <w:contextualSpacing/>
+        <w:rPr>
+          <w:rFonts w:ascii="Arial" w:hAnsi="Arial" w:cs="Arial"/>
+          <w:b/>
+          <w:bCs/>
+          <w:noProof/>
+          <w:lang w:eastAsia="pt-BR"/>
+        </w:rPr>
+      </w:pPr>
+      <w:r>
+        <w:rPr>
+          <w:rFonts w:ascii="Arial" w:hAnsi="Arial" w:cs="Arial"/>
+          <w:b/>
+          <w:bCs/>
+          <w:noProof/>
+          <w:lang w:eastAsia="pt-BR"/>
+        </w:rPr>
+        <w:lastRenderedPageBreak/>
+        <w:t>(</w:t>
+      </w:r>
+      <w:r>
+        <w:rPr>
+          <w:rFonts w:ascii="Arial" w:hAnsi="Arial" w:cs="Arial"/>
+          <w:b/>
+          <w:bCs/>
+          <w:noProof/>
+          <w:lang w:eastAsia="pt-BR"/>
+        </w:rPr>
+        <w:t xml:space="preserve">Qual </w:t>
+      </w:r>
+      <w:r>
+        <w:rPr>
+          <w:rFonts w:ascii="Arial" w:hAnsi="Arial" w:cs="Arial"/>
+          <w:b/>
+          <w:bCs/>
+          <w:noProof/>
+          <w:lang w:eastAsia="pt-BR"/>
+        </w:rPr>
+        <w:t>memória é considerada volátil e é utilizada em programas em execução, dados temporários e memória em cache?)</w:t>
+      </w:r>
+    </w:p>
+    <w:p>
+      <w:pPr>
+        <w:pStyle w:val="PargrafodaLista"/>
+        <w:contextualSpacing/>
+        <w:rPr>
+          <w:rFonts w:ascii="Arial" w:hAnsi="Arial" w:cs="Arial"/>
+          <w:b/>
+          <w:bCs/>
+          <w:noProof/>
+          <w:lang w:eastAsia="pt-BR"/>
+        </w:rPr>
+      </w:pPr>
+    </w:p>
+    <w:p>
+      <w:pPr>
+        <w:pStyle w:val="PargrafodaLista"/>
+        <w:contextualSpacing/>
+        <w:rPr>
+          <w:rFonts w:ascii="Arial" w:hAnsi="Arial" w:cs="Arial"/>
+          <w:noProof/>
+          <w:lang w:eastAsia="pt-BR"/>
+        </w:rPr>
+      </w:pPr>
+      <w:r>
+        <w:rPr>
+          <w:rFonts w:ascii="Arial" w:hAnsi="Arial" w:cs="Arial"/>
+          <w:noProof/>
+          <w:lang w:eastAsia="pt-BR"/>
+        </w:rPr>
+        <w:t>R</w:t>
+      </w:r>
+      <w:r>
+        <w:rPr>
+          <w:rFonts w:ascii="Arial" w:hAnsi="Arial" w:cs="Arial"/>
+          <w:noProof/>
+          <w:lang w:eastAsia="pt-BR"/>
+        </w:rPr>
+        <w:t>O</w:t>
+      </w:r>
+      <w:r>
+        <w:rPr>
+          <w:rFonts w:ascii="Arial" w:hAnsi="Arial" w:cs="Arial"/>
+          <w:noProof/>
+          <w:lang w:eastAsia="pt-BR"/>
+        </w:rPr>
+        <w:t>M</w:t>
+      </w:r>
+      <w:r>
+        <w:rPr>
+          <w:rFonts w:ascii="Arial" w:hAnsi="Arial" w:cs="Arial"/>
+          <w:noProof/>
+          <w:lang w:eastAsia="pt-BR"/>
+        </w:rPr>
+        <w:t xml:space="preserve">: É uma memória considerada não volátil, utilizada para armazenar dados que não podem ser alterados ou só podem ser manipulados com dificuldade. É utilizada para armazenar o firmware, que é o conjunto de </w:t>
+      </w:r>
+      <w:r>
+        <w:rPr>
+          <w:rFonts w:ascii="Arial" w:hAnsi="Arial" w:cs="Arial"/>
+          <w:noProof/>
+          <w:lang w:eastAsia="pt-BR"/>
+        </w:rPr>
+        <w:t>instruções de baixo nível que iniciam o seu computador.</w:t>
+      </w:r>
+    </w:p>
+    <w:p>
+      <w:pPr>
+        <w:pStyle w:val="PargrafodaLista"/>
+        <w:contextualSpacing/>
+        <w:rPr>
+          <w:rFonts w:ascii="Arial" w:hAnsi="Arial" w:cs="Arial"/>
+          <w:noProof/>
+          <w:lang w:eastAsia="pt-BR"/>
+        </w:rPr>
+      </w:pPr>
+      <w:r>
+        <w:rPr>
+          <w:rFonts w:ascii="Arial" w:hAnsi="Arial" w:cs="Arial"/>
+          <w:noProof/>
+          <w:lang w:eastAsia="pt-BR"/>
+        </w:rPr>
+        <w:t>Armazena a BIOS ou firmware em dispositivos como computadores e celulares.</w:t>
+      </w:r>
+    </w:p>
+    <w:p>
+      <w:pPr>
+        <w:pStyle w:val="PargrafodaLista"/>
+        <w:contextualSpacing/>
+        <w:rPr>
+          <w:rFonts w:ascii="Arial" w:hAnsi="Arial" w:cs="Arial"/>
+          <w:b/>
+          <w:bCs/>
+          <w:noProof/>
+          <w:lang w:eastAsia="pt-BR"/>
+        </w:rPr>
+      </w:pPr>
+    </w:p>
+    <w:p>
+      <w:pPr>
+        <w:pStyle w:val="PargrafodaLista"/>
+        <w:contextualSpacing/>
+        <w:rPr>
+          <w:rFonts w:ascii="Arial" w:hAnsi="Arial" w:cs="Arial"/>
+          <w:b/>
+          <w:bCs/>
+          <w:noProof/>
+          <w:lang w:eastAsia="pt-BR"/>
+        </w:rPr>
+      </w:pPr>
+      <w:r>
+        <w:rPr>
+          <w:rFonts w:ascii="Arial" w:hAnsi="Arial" w:cs="Arial"/>
+          <w:b/>
+          <w:bCs/>
+          <w:noProof/>
+          <w:lang w:eastAsia="pt-BR"/>
+        </w:rPr>
+        <w:t>(</w:t>
+      </w:r>
+      <w:r>
+        <w:rPr>
+          <w:rFonts w:ascii="Arial" w:hAnsi="Arial" w:cs="Arial"/>
+          <w:b/>
+          <w:bCs/>
+          <w:noProof/>
+          <w:lang w:eastAsia="pt-BR"/>
+        </w:rPr>
+        <w:t>Qual é a m</w:t>
+      </w:r>
+      <w:r>
+        <w:rPr>
+          <w:rFonts w:ascii="Arial" w:hAnsi="Arial" w:cs="Arial"/>
+          <w:b/>
+          <w:bCs/>
+          <w:noProof/>
+          <w:lang w:eastAsia="pt-BR"/>
+        </w:rPr>
+        <w:t>emória não volátil utilizada para armazenar o firmware de inicialização do computador</w:t>
+      </w:r>
+      <w:r>
+        <w:rPr>
+          <w:rFonts w:ascii="Arial" w:hAnsi="Arial" w:cs="Arial"/>
+          <w:b/>
+          <w:bCs/>
+          <w:noProof/>
+          <w:lang w:eastAsia="pt-BR"/>
+        </w:rPr>
+        <w:t>?</w:t>
+      </w:r>
+      <w:r>
+        <w:rPr>
+          <w:rFonts w:ascii="Arial" w:hAnsi="Arial" w:cs="Arial"/>
+          <w:b/>
+          <w:bCs/>
+          <w:noProof/>
+          <w:lang w:eastAsia="pt-BR"/>
+        </w:rPr>
+        <w:t>)</w:t>
+      </w:r>
+    </w:p>
+    <w:p>
+      <w:pPr>
+        <w:pStyle w:val="PargrafodaLista"/>
+        <w:contextualSpacing/>
+        <w:rPr>
+          <w:rFonts w:ascii="Arial" w:hAnsi="Arial" w:cs="Arial"/>
+          <w:noProof/>
+          <w:lang w:eastAsia="pt-BR"/>
+        </w:rPr>
+      </w:pPr>
+    </w:p>
+    <w:p>
+      <w:pPr>
+        <w:pStyle w:val="PargrafodaLista"/>
+        <w:contextualSpacing/>
+        <w:rPr>
+          <w:rFonts w:ascii="Arial" w:hAnsi="Arial" w:cs="Arial"/>
+          <w:noProof/>
+          <w:lang w:eastAsia="pt-BR"/>
+        </w:rPr>
+      </w:pPr>
+      <w:r>
+        <w:rPr>
+          <w:rFonts w:ascii="Arial" w:hAnsi="Arial" w:cs="Arial"/>
+          <w:noProof/>
+          <w:lang w:eastAsia="pt-BR"/>
+        </w:rPr>
+        <w:t>EPROM</w:t>
+      </w:r>
+      <w:r>
+        <w:rPr>
+          <w:rFonts w:ascii="Arial" w:hAnsi="Arial" w:cs="Arial"/>
+          <w:noProof/>
+          <w:lang w:eastAsia="pt-BR"/>
+        </w:rPr>
+        <w:t>(Erasable Programmable Read-Only Memory)</w:t>
+      </w:r>
+      <w:r>
+        <w:rPr>
+          <w:rFonts w:ascii="Arial" w:hAnsi="Arial" w:cs="Arial"/>
+          <w:noProof/>
+          <w:lang w:eastAsia="pt-BR"/>
+        </w:rPr>
+        <w:t>:</w:t>
+      </w:r>
+    </w:p>
+    <w:p>
+      <w:pPr>
+        <w:pStyle w:val="PargrafodaLista"/>
+        <w:contextualSpacing/>
+        <w:rPr>
+          <w:rFonts w:ascii="Arial" w:hAnsi="Arial" w:cs="Arial"/>
+          <w:noProof/>
+          <w:lang w:eastAsia="pt-BR"/>
+        </w:rPr>
+      </w:pPr>
+      <w:r>
+        <w:rPr>
+          <w:rFonts w:ascii="Arial" w:hAnsi="Arial" w:cs="Arial"/>
+          <w:noProof/>
+          <w:lang w:eastAsia="pt-BR"/>
+        </w:rPr>
+        <w:t xml:space="preserve">É uma espécie de ROM programável que pode ser deletada com luz ultravioleta e reprogramada. É utilizada quando é preciso guardar dados semi-permanentes que podem ser manipulados eventualmente. </w:t>
+      </w:r>
+    </w:p>
+    <w:p>
+      <w:pPr>
+        <w:pStyle w:val="PargrafodaLista"/>
+        <w:contextualSpacing/>
+        <w:rPr>
+          <w:rFonts w:ascii="Arial" w:hAnsi="Arial" w:cs="Arial"/>
+          <w:b/>
+          <w:bCs/>
+          <w:noProof/>
+          <w:lang w:eastAsia="pt-BR"/>
+        </w:rPr>
+      </w:pPr>
+      <w:r>
+        <w:rPr>
+          <w:rFonts w:ascii="Arial" w:hAnsi="Arial" w:cs="Arial"/>
+          <w:b/>
+          <w:bCs/>
+          <w:noProof/>
+          <w:lang w:eastAsia="pt-BR"/>
+        </w:rPr>
+        <w:t>(</w:t>
+      </w:r>
+      <w:r>
+        <w:rPr>
+          <w:rFonts w:ascii="Arial" w:hAnsi="Arial" w:cs="Arial"/>
+          <w:b/>
+          <w:bCs/>
+          <w:noProof/>
+          <w:lang w:eastAsia="pt-BR"/>
+        </w:rPr>
+        <w:t xml:space="preserve">Qual </w:t>
+      </w:r>
+      <w:r>
+        <w:rPr>
+          <w:rFonts w:ascii="Arial" w:hAnsi="Arial" w:cs="Arial"/>
+          <w:b/>
+          <w:bCs/>
+          <w:noProof/>
+          <w:lang w:eastAsia="pt-BR"/>
+        </w:rPr>
+        <w:t>tipo de</w:t>
+      </w:r>
+      <w:r>
+        <w:rPr>
+          <w:rFonts w:ascii="Arial" w:hAnsi="Arial" w:cs="Arial"/>
+          <w:b/>
+          <w:bCs/>
+          <w:noProof/>
+          <w:lang w:eastAsia="pt-BR"/>
+        </w:rPr>
+        <w:t xml:space="preserve"> </w:t>
+      </w:r>
+      <w:r>
+        <w:rPr>
+          <w:rFonts w:ascii="Arial" w:hAnsi="Arial" w:cs="Arial"/>
+          <w:b/>
+          <w:bCs/>
+          <w:noProof/>
+          <w:lang w:eastAsia="pt-BR"/>
+        </w:rPr>
+        <w:t>ROM</w:t>
+      </w:r>
+      <w:r>
+        <w:rPr>
+          <w:rFonts w:ascii="Arial" w:hAnsi="Arial" w:cs="Arial"/>
+          <w:b/>
+          <w:bCs/>
+          <w:noProof/>
+          <w:lang w:eastAsia="pt-BR"/>
+        </w:rPr>
+        <w:t xml:space="preserve"> não volátil </w:t>
+      </w:r>
+      <w:r>
+        <w:rPr>
+          <w:rFonts w:ascii="Arial" w:hAnsi="Arial" w:cs="Arial"/>
+          <w:b/>
+          <w:bCs/>
+          <w:noProof/>
+          <w:lang w:eastAsia="pt-BR"/>
+        </w:rPr>
+        <w:t>que pode ser reprogramada após apagada por luz ultravioleta</w:t>
+      </w:r>
+      <w:r>
+        <w:rPr>
+          <w:rFonts w:ascii="Arial" w:hAnsi="Arial" w:cs="Arial"/>
+          <w:b/>
+          <w:bCs/>
+          <w:noProof/>
+          <w:lang w:eastAsia="pt-BR"/>
+        </w:rPr>
+        <w:t>?</w:t>
+      </w:r>
+      <w:r>
+        <w:rPr>
+          <w:rFonts w:ascii="Arial" w:hAnsi="Arial" w:cs="Arial"/>
+          <w:b/>
+          <w:bCs/>
+          <w:noProof/>
+          <w:lang w:eastAsia="pt-BR"/>
+        </w:rPr>
+        <w:t>)</w:t>
+      </w:r>
+    </w:p>
+    <w:p>
+      <w:pPr>
+        <w:pStyle w:val="PargrafodaLista"/>
+        <w:contextualSpacing/>
+        <w:rPr>
+          <w:rFonts w:ascii="Arial" w:hAnsi="Arial" w:cs="Arial"/>
+          <w:b/>
+          <w:bCs/>
+          <w:noProof/>
+          <w:lang w:eastAsia="pt-BR"/>
+        </w:rPr>
+      </w:pPr>
+    </w:p>
+    <w:p>
+      <w:pPr>
+        <w:pStyle w:val="PargrafodaLista"/>
+        <w:contextualSpacing/>
+        <w:rPr>
+          <w:rFonts w:ascii="Arial" w:hAnsi="Arial" w:cs="Arial"/>
+          <w:noProof/>
+          <w:lang w:eastAsia="pt-BR"/>
+        </w:rPr>
+      </w:pPr>
+      <w:r>
+        <w:rPr>
+          <w:rFonts w:ascii="Arial" w:hAnsi="Arial" w:cs="Arial"/>
+          <w:noProof/>
+          <w:lang w:eastAsia="pt-BR"/>
+        </w:rPr>
+        <w:t>Memória Flash</w:t>
+      </w:r>
+      <w:r>
+        <w:rPr>
+          <w:rFonts w:ascii="Arial" w:hAnsi="Arial" w:cs="Arial"/>
+          <w:noProof/>
+          <w:lang w:eastAsia="pt-BR"/>
+        </w:rPr>
+        <w:t>: É uma memória não volátil muito parecida com EPROM, porém, permite reprogramação e apagamento de forma mais rápida. Muito usada para armazenamento de dados permanentes em dispositivos móveis.</w:t>
+      </w:r>
+    </w:p>
+    <w:p>
+      <w:pPr>
+        <w:pStyle w:val="PargrafodaLista"/>
+        <w:contextualSpacing/>
+        <w:rPr>
+          <w:rFonts w:ascii="Arial" w:hAnsi="Arial" w:cs="Arial"/>
+          <w:noProof/>
+          <w:lang w:eastAsia="pt-BR"/>
+        </w:rPr>
+      </w:pPr>
+      <w:r>
+        <w:rPr>
+          <w:rFonts w:ascii="Arial" w:hAnsi="Arial" w:cs="Arial"/>
+          <w:noProof/>
+          <w:lang w:eastAsia="pt-BR"/>
+        </w:rPr>
+        <w:t>Pendrives, cartões de memória, SSDs e dispositivos móveis.</w:t>
+      </w:r>
+    </w:p>
+    <w:p>
+      <w:pPr>
+        <w:pStyle w:val="PargrafodaLista"/>
+        <w:contextualSpacing/>
+        <w:rPr>
+          <w:rFonts w:ascii="Arial" w:hAnsi="Arial" w:cs="Arial"/>
+          <w:noProof/>
+          <w:lang w:eastAsia="pt-BR"/>
+        </w:rPr>
+      </w:pPr>
+    </w:p>
+    <w:p>
+      <w:pPr>
+        <w:pStyle w:val="PargrafodaLista"/>
+        <w:contextualSpacing/>
+        <w:rPr>
+          <w:rFonts w:ascii="Arial" w:hAnsi="Arial" w:cs="Arial"/>
+          <w:b/>
+          <w:bCs/>
+          <w:noProof/>
+          <w:lang w:eastAsia="pt-BR"/>
+        </w:rPr>
+      </w:pPr>
+      <w:r>
+        <w:rPr>
+          <w:rFonts w:ascii="Arial" w:hAnsi="Arial" w:cs="Arial"/>
+          <w:b/>
+          <w:bCs/>
+          <w:noProof/>
+          <w:lang w:eastAsia="pt-BR"/>
+        </w:rPr>
+        <w:t>(Qual espécie</w:t>
+      </w:r>
+      <w:r>
+        <w:rPr>
+          <w:rFonts w:ascii="Arial" w:hAnsi="Arial" w:cs="Arial"/>
+          <w:b/>
+          <w:bCs/>
+          <w:noProof/>
+          <w:lang w:eastAsia="pt-BR"/>
+        </w:rPr>
+        <w:t xml:space="preserve"> de memória não volátil </w:t>
+      </w:r>
+      <w:r>
+        <w:rPr>
+          <w:rFonts w:ascii="Arial" w:hAnsi="Arial" w:cs="Arial"/>
+          <w:b/>
+          <w:bCs/>
+          <w:noProof/>
+          <w:lang w:eastAsia="pt-BR"/>
+        </w:rPr>
+        <w:t xml:space="preserve">é </w:t>
+      </w:r>
+      <w:r>
+        <w:rPr>
+          <w:rFonts w:ascii="Arial" w:hAnsi="Arial" w:cs="Arial"/>
+          <w:b/>
+          <w:bCs/>
+          <w:noProof/>
+          <w:lang w:eastAsia="pt-BR"/>
+        </w:rPr>
+        <w:t>usada em pendrives e SSDs para armazenamento permanente de dados</w:t>
+      </w:r>
+      <w:r>
+        <w:rPr>
+          <w:rFonts w:ascii="Arial" w:hAnsi="Arial" w:cs="Arial"/>
+          <w:b/>
+          <w:bCs/>
+          <w:noProof/>
+          <w:lang w:eastAsia="pt-BR"/>
+        </w:rPr>
+        <w:t>?)</w:t>
+      </w:r>
+    </w:p>
+    <w:p>
+      <w:pPr>
+        <w:pStyle w:val="PargrafodaLista"/>
+        <w:contextualSpacing/>
+        <w:rPr>
+          <w:rFonts w:ascii="Arial" w:hAnsi="Arial" w:cs="Arial"/>
+          <w:b/>
+          <w:bCs/>
+          <w:noProof/>
+          <w:lang w:eastAsia="pt-BR"/>
+        </w:rPr>
+      </w:pPr>
+    </w:p>
+    <w:p>
+      <w:pPr>
+        <w:pStyle w:val="PargrafodaLista"/>
+        <w:contextualSpacing/>
+        <w:rPr>
+          <w:rFonts w:ascii="Arial" w:hAnsi="Arial" w:cs="Arial"/>
+          <w:noProof/>
+          <w:lang w:eastAsia="pt-BR"/>
+        </w:rPr>
+      </w:pPr>
+      <w:r>
+        <w:rPr>
+          <w:rFonts w:ascii="Arial" w:hAnsi="Arial" w:cs="Arial"/>
+          <w:noProof/>
+          <w:lang w:eastAsia="pt-BR"/>
+        </w:rPr>
+        <w:t>Memória de Massa:</w:t>
+      </w:r>
+      <w:r>
+        <w:rPr>
+          <w:rFonts w:ascii="Arial" w:hAnsi="Arial" w:cs="Arial"/>
+          <w:noProof/>
+          <w:lang w:eastAsia="pt-BR"/>
+        </w:rPr>
+        <w:t xml:space="preserve"> São dispositivos de armazenamento não volátil que armazenam quantidades maiores de dados. São utilizados principalmente para armazenar arquivos e dados de forma permanente ou longo prazo. Discos rígidos(HDD), SSDs, CDs/DVDs. Alguns dispositivos de armazenamento de massa são utilizados para armazenar sistemas operacionais inteiros, programas, documentos e arquivos multimídia. </w:t>
+      </w:r>
+    </w:p>
+    <w:p>
+      <w:pPr>
+        <w:pStyle w:val="PargrafodaLista"/>
+        <w:contextualSpacing/>
+        <w:rPr>
+          <w:rFonts w:ascii="Arial" w:hAnsi="Arial" w:cs="Arial"/>
+          <w:noProof/>
+          <w:lang w:eastAsia="pt-BR"/>
+        </w:rPr>
+      </w:pPr>
+    </w:p>
+    <w:p>
+      <w:pPr>
+        <w:pStyle w:val="PargrafodaLista"/>
+        <w:contextualSpacing/>
+        <w:rPr>
+          <w:rFonts w:ascii="Arial" w:hAnsi="Arial" w:cs="Arial"/>
+          <w:b/>
+          <w:bCs/>
+          <w:noProof/>
+          <w:lang w:eastAsia="pt-BR"/>
+        </w:rPr>
+      </w:pPr>
+      <w:r>
+        <w:rPr>
+          <w:rFonts w:ascii="Arial" w:hAnsi="Arial" w:cs="Arial"/>
+          <w:b/>
+          <w:bCs/>
+          <w:noProof/>
+          <w:lang w:eastAsia="pt-BR"/>
+        </w:rPr>
+        <w:t>(</w:t>
+      </w:r>
+      <w:r>
+        <w:rPr>
+          <w:rFonts w:ascii="Arial" w:hAnsi="Arial" w:cs="Arial"/>
+          <w:b/>
+          <w:bCs/>
+          <w:noProof/>
+          <w:lang w:eastAsia="pt-BR"/>
+        </w:rPr>
+        <w:t xml:space="preserve">Qual espécie </w:t>
+      </w:r>
+      <w:r>
+        <w:rPr>
+          <w:rFonts w:ascii="Arial" w:hAnsi="Arial" w:cs="Arial"/>
+          <w:b/>
+          <w:bCs/>
+          <w:noProof/>
+          <w:lang w:eastAsia="pt-BR"/>
+        </w:rPr>
+        <w:t>de armazenamento usado para guardar grandes quantidades de dados de forma permanente</w:t>
+      </w:r>
+      <w:r>
+        <w:rPr>
+          <w:rFonts w:ascii="Arial" w:hAnsi="Arial" w:cs="Arial"/>
+          <w:b/>
+          <w:bCs/>
+          <w:noProof/>
+          <w:lang w:eastAsia="pt-BR"/>
+        </w:rPr>
+        <w:t>?</w:t>
+      </w:r>
+      <w:r>
+        <w:rPr>
+          <w:rFonts w:ascii="Arial" w:hAnsi="Arial" w:cs="Arial"/>
+          <w:b/>
+          <w:bCs/>
+          <w:noProof/>
+          <w:lang w:eastAsia="pt-BR"/>
+        </w:rPr>
+        <w:t>)</w:t>
+      </w:r>
+    </w:p>
+    <w:p>
+      <w:pPr>
+        <w:contextualSpacing/>
+        <w:rPr>
+          <w:rFonts w:ascii="Arial" w:hAnsi="Arial" w:cs="Arial"/>
+          <w:noProof/>
+          <w:lang w:eastAsia="pt-BR"/>
+        </w:rPr>
+      </w:pPr>
+    </w:p>
+    <w:p>
+      <w:pPr>
+        <w:contextualSpacing/>
+        <w:rPr>
+          <w:rFonts w:ascii="Arial" w:hAnsi="Arial" w:cs="Arial"/>
+          <w:noProof/>
+          <w:lang w:eastAsia="pt-BR"/>
+        </w:rPr>
+      </w:pPr>
+    </w:p>
+    <w:p>
+      <w:pPr>
+        <w:contextualSpacing/>
+        <w:rPr>
+          <w:rFonts w:ascii="Arial" w:hAnsi="Arial" w:cs="Arial"/>
+          <w:noProof/>
+          <w:lang w:eastAsia="pt-BR"/>
+        </w:rPr>
+      </w:pPr>
+    </w:p>
+    <w:p>
+      <w:pPr>
+        <w:contextualSpacing/>
+        <w:rPr>
+          <w:rFonts w:ascii="Arial" w:hAnsi="Arial" w:cs="Arial"/>
+          <w:noProof/>
+          <w:lang w:eastAsia="pt-BR"/>
+        </w:rPr>
+      </w:pPr>
     </w:p>
     <w:p>
       <w:pPr>
@@ -546,13 +2048,205 @@
         </w:rPr>
         <w:t>, para que serve, como funciona?</w:t>
       </w:r>
-      <w:r>
-        <w:rPr>
-          <w:rFonts w:ascii="Arial" w:hAnsi="Arial" w:cs="Arial"/>
-          <w:noProof/>
-          <w:lang w:eastAsia="pt-BR"/>
-        </w:rPr>
-        <w:t>(*)</w:t>
+    </w:p>
+    <w:p>
+      <w:pPr>
+        <w:ind w:left="360"/>
+        <w:contextualSpacing/>
+        <w:rPr>
+          <w:rFonts w:ascii="Arial" w:hAnsi="Arial" w:cs="Arial"/>
+          <w:noProof/>
+          <w:lang w:eastAsia="pt-BR"/>
+        </w:rPr>
+      </w:pPr>
+    </w:p>
+    <w:p>
+      <w:pPr>
+        <w:pStyle w:val="PargrafodaLista"/>
+        <w:contextualSpacing/>
+        <w:rPr>
+          <w:rFonts w:ascii="Arial" w:hAnsi="Arial" w:cs="Arial"/>
+          <w:noProof/>
+          <w:lang w:eastAsia="pt-BR"/>
+        </w:rPr>
+      </w:pPr>
+      <w:r>
+        <w:rPr>
+          <w:rFonts w:ascii="Arial" w:hAnsi="Arial" w:cs="Arial"/>
+          <w:noProof/>
+          <w:lang w:eastAsia="pt-BR"/>
+        </w:rPr>
+        <w:t>DMA</w:t>
+      </w:r>
+      <w:r>
+        <w:rPr>
+          <w:rFonts w:ascii="Arial" w:hAnsi="Arial" w:cs="Arial"/>
+          <w:noProof/>
+          <w:lang w:eastAsia="pt-BR"/>
+        </w:rPr>
+        <w:t>, mais precisamente,</w:t>
+      </w:r>
+      <w:r>
+        <w:rPr>
+          <w:rFonts w:ascii="Arial" w:hAnsi="Arial" w:cs="Arial"/>
+          <w:noProof/>
+          <w:lang w:eastAsia="pt-BR"/>
+        </w:rPr>
+        <w:t xml:space="preserve"> </w:t>
+      </w:r>
+      <w:r>
+        <w:rPr>
+          <w:rFonts w:ascii="Arial" w:hAnsi="Arial" w:cs="Arial"/>
+          <w:noProof/>
+          <w:lang w:eastAsia="pt-BR"/>
+        </w:rPr>
+        <w:t xml:space="preserve">Acesso Direto à Memória, é uma </w:t>
+      </w:r>
+      <w:r>
+        <w:rPr>
+          <w:rFonts w:ascii="Arial" w:hAnsi="Arial" w:cs="Arial"/>
+          <w:noProof/>
+          <w:lang w:eastAsia="pt-BR"/>
+        </w:rPr>
+        <w:t xml:space="preserve">tecnologia que permite a </w:t>
+      </w:r>
+      <w:r>
+        <w:rPr>
+          <w:rFonts w:ascii="Arial" w:hAnsi="Arial" w:cs="Arial"/>
+          <w:noProof/>
+          <w:lang w:eastAsia="pt-BR"/>
+        </w:rPr>
+        <w:t xml:space="preserve">certos </w:t>
+      </w:r>
+      <w:r>
+        <w:rPr>
+          <w:rFonts w:ascii="Arial" w:hAnsi="Arial" w:cs="Arial"/>
+          <w:noProof/>
+          <w:lang w:eastAsia="pt-BR"/>
+        </w:rPr>
+        <w:t xml:space="preserve"> sub</w:t>
+      </w:r>
+      <w:r>
+        <w:rPr>
+          <w:rFonts w:ascii="Arial" w:hAnsi="Arial" w:cs="Arial"/>
+          <w:noProof/>
+          <w:lang w:eastAsia="pt-BR"/>
+        </w:rPr>
+        <w:t>componentes</w:t>
+      </w:r>
+      <w:r>
+        <w:rPr>
+          <w:rFonts w:ascii="Arial" w:hAnsi="Arial" w:cs="Arial"/>
+          <w:noProof/>
+          <w:lang w:eastAsia="pt-BR"/>
+        </w:rPr>
+        <w:t xml:space="preserve"> de hardware acessarem a memória diretamente,</w:t>
+      </w:r>
+      <w:r>
+        <w:rPr>
+          <w:rFonts w:ascii="Arial" w:hAnsi="Arial" w:cs="Arial"/>
+          <w:noProof/>
+          <w:lang w:eastAsia="pt-BR"/>
+        </w:rPr>
+        <w:t xml:space="preserve"> sem depender da CPU.</w:t>
+      </w:r>
+      <w:r>
+        <w:rPr>
+          <w:rFonts w:ascii="Arial" w:hAnsi="Arial" w:cs="Arial"/>
+          <w:noProof/>
+          <w:lang w:eastAsia="pt-BR"/>
+        </w:rPr>
+        <w:t xml:space="preserve"> sem depender da intervenção constante da CPU.</w:t>
+      </w:r>
+      <w:r>
+        <w:rPr>
+          <w:rFonts w:ascii="Arial" w:hAnsi="Arial" w:cs="Arial"/>
+          <w:noProof/>
+          <w:lang w:eastAsia="pt-BR"/>
+        </w:rPr>
+        <w:t xml:space="preserve"> É um recurso mais presente nas placas-mãe modernas que, sem sobrecarregar o processador, auxilia periféricos como controladores de disco, rede, som e placas de vídeo transfiram dados/arquivos diretamente para a memória RAM. O DMA torna as transferências de dados mais rápidas e eficientes. Melhora o desempenho geral do sistema após liberar a CPU para realizar tarefas padrão</w:t>
+      </w:r>
+      <w:r>
+        <w:rPr>
+          <w:rFonts w:ascii="Arial" w:hAnsi="Arial" w:cs="Arial"/>
+          <w:noProof/>
+          <w:lang w:eastAsia="pt-BR"/>
+        </w:rPr>
+        <w:t xml:space="preserve"> enquanto os dados são manipulados diretamente entre a memória e os periféricos acoplados.</w:t>
+      </w:r>
+    </w:p>
+    <w:p>
+      <w:pPr>
+        <w:pStyle w:val="PargrafodaLista"/>
+        <w:contextualSpacing/>
+        <w:rPr>
+          <w:rFonts w:ascii="Arial" w:hAnsi="Arial" w:cs="Arial"/>
+          <w:noProof/>
+          <w:lang w:eastAsia="pt-BR"/>
+        </w:rPr>
+      </w:pPr>
+    </w:p>
+    <w:p>
+      <w:pPr>
+        <w:pStyle w:val="PargrafodaLista"/>
+        <w:contextualSpacing/>
+        <w:rPr>
+          <w:rFonts w:ascii="Arial" w:hAnsi="Arial" w:cs="Arial"/>
+          <w:b/>
+          <w:bCs/>
+          <w:noProof/>
+          <w:lang w:eastAsia="pt-BR"/>
+        </w:rPr>
+      </w:pPr>
+      <w:r>
+        <w:rPr>
+          <w:rFonts w:ascii="Arial" w:hAnsi="Arial" w:cs="Arial"/>
+          <w:b/>
+          <w:bCs/>
+          <w:noProof/>
+          <w:lang w:eastAsia="pt-BR"/>
+        </w:rPr>
+        <w:t>(</w:t>
+      </w:r>
+      <w:r>
+        <w:rPr>
+          <w:rFonts w:ascii="Arial" w:hAnsi="Arial" w:cs="Arial"/>
+          <w:b/>
+          <w:bCs/>
+          <w:noProof/>
+          <w:lang w:eastAsia="pt-BR"/>
+        </w:rPr>
+        <w:t>Tecnologia</w:t>
+      </w:r>
+      <w:r>
+        <w:rPr>
+          <w:rFonts w:ascii="Arial" w:hAnsi="Arial" w:cs="Arial"/>
+          <w:b/>
+          <w:bCs/>
+          <w:noProof/>
+          <w:lang w:eastAsia="pt-BR"/>
+        </w:rPr>
+        <w:t xml:space="preserve"> moderna</w:t>
+      </w:r>
+      <w:r>
+        <w:rPr>
+          <w:rFonts w:ascii="Arial" w:hAnsi="Arial" w:cs="Arial"/>
+          <w:b/>
+          <w:bCs/>
+          <w:noProof/>
+          <w:lang w:eastAsia="pt-BR"/>
+        </w:rPr>
+        <w:t xml:space="preserve"> que permite o acesso direto à memória RAM sem intervenção constante da CPU</w:t>
+      </w:r>
+      <w:r>
+        <w:rPr>
+          <w:rFonts w:ascii="Arial" w:hAnsi="Arial" w:cs="Arial"/>
+          <w:b/>
+          <w:bCs/>
+          <w:noProof/>
+          <w:lang w:eastAsia="pt-BR"/>
+        </w:rPr>
+        <w:t>)</w:t>
       </w:r>
     </w:p>
     <w:p>
@@ -631,6 +2325,7 @@
           <w:noProof/>
           <w:lang w:eastAsia="pt-BR"/>
         </w:rPr>
+        <w:lastRenderedPageBreak/>
         <w:t xml:space="preserve">O que é o </w:t>
       </w:r>
       <w:r>
@@ -5137,6 +6832,10 @@
 </file>
 
 <file path=customXml/item1.xml><?xml version="1.0" encoding="utf-8"?>
+<b:Sources xmlns:b="http://schemas.openxmlformats.org/officeDocument/2006/bibliography" xmlns="http://schemas.openxmlformats.org/officeDocument/2006/bibliography" SelectedStyle="\APASixthEditionOfficeOnline.xsl" StyleName="APA" Version="6"/>
+</file>
+
+<file path=customXml/item2.xml><?xml version="1.0" encoding="utf-8"?>
 <?mso-contentType ?>
 <FormTemplates xmlns="http://schemas.microsoft.com/sharepoint/v3/contenttype/forms">
   <Display>DocumentLibraryForm</Display>
@@ -5145,29 +6844,7 @@
 </FormTemplates>
 </file>
 
-<file path=customXml/item2.xml><?xml version="1.0" encoding="utf-8"?>
-<b:Sources xmlns:b="http://schemas.openxmlformats.org/officeDocument/2006/bibliography" xmlns="http://schemas.openxmlformats.org/officeDocument/2006/bibliography" SelectedStyle="\APASixthEditionOfficeOnline.xsl" StyleName="APA" Version="6"/>
-</file>
-
 <file path=customXml/item3.xml><?xml version="1.0" encoding="utf-8"?>
-<p:properties xmlns:p="http://schemas.microsoft.com/office/2006/metadata/properties" xmlns:xsi="http://www.w3.org/2001/XMLSchema-instance" xmlns:pc="http://schemas.microsoft.com/office/infopath/2007/PartnerControls">
-  <documentManagement>
-    <SharedWithUsers xmlns="676377cb-d3da-425c-8a84-7be589ff98a5">
-      <UserInfo>
-        <DisplayName/>
-        <AccountId xsi:nil="true"/>
-        <AccountType/>
-      </UserInfo>
-    </SharedWithUsers>
-    <TaxCatchAll xmlns="676377cb-d3da-425c-8a84-7be589ff98a5" xsi:nil="true"/>
-    <lcf76f155ced4ddcb4097134ff3c332f xmlns="d6210112-b845-4aab-af77-b97ba142c986">
-      <Terms xmlns="http://schemas.microsoft.com/office/infopath/2007/PartnerControls"/>
-    </lcf76f155ced4ddcb4097134ff3c332f>
-  </documentManagement>
-</p:properties>
-</file>
-
-<file path=customXml/item4.xml><?xml version="1.0" encoding="utf-8"?>
 <ct:contentTypeSchema xmlns:ct="http://schemas.microsoft.com/office/2006/metadata/contentType" xmlns:ma="http://schemas.microsoft.com/office/2006/metadata/properties/metaAttributes" ct:_="" ma:_="" ma:contentTypeName="Documento" ma:contentTypeID="0x01010018F9F967C0049649A0CA37728E5CED85" ma:contentTypeVersion="14" ma:contentTypeDescription="Crie um novo documento." ma:contentTypeScope="" ma:versionID="9171cd72359a4ced55d5d57e835de11f">
   <xsd:schema xmlns:xsd="http://www.w3.org/2001/XMLSchema" xmlns:xs="http://www.w3.org/2001/XMLSchema" xmlns:p="http://schemas.microsoft.com/office/2006/metadata/properties" xmlns:ns2="d6210112-b845-4aab-af77-b97ba142c986" xmlns:ns3="676377cb-d3da-425c-8a84-7be589ff98a5" targetNamespace="http://schemas.microsoft.com/office/2006/metadata/properties" ma:root="true" ma:fieldsID="5ddf8677c3032cd4dbfb172a49b72be6" ns2:_="" ns3:_="">
     <xsd:import namespace="d6210112-b845-4aab-af77-b97ba142c986"/>
@@ -5396,7 +7073,33 @@
 </ct:contentTypeSchema>
 </file>
 
+<file path=customXml/item4.xml><?xml version="1.0" encoding="utf-8"?>
+<p:properties xmlns:p="http://schemas.microsoft.com/office/2006/metadata/properties" xmlns:xsi="http://www.w3.org/2001/XMLSchema-instance" xmlns:pc="http://schemas.microsoft.com/office/infopath/2007/PartnerControls">
+  <documentManagement>
+    <SharedWithUsers xmlns="676377cb-d3da-425c-8a84-7be589ff98a5">
+      <UserInfo>
+        <DisplayName/>
+        <AccountId xsi:nil="true"/>
+        <AccountType/>
+      </UserInfo>
+    </SharedWithUsers>
+    <TaxCatchAll xmlns="676377cb-d3da-425c-8a84-7be589ff98a5" xsi:nil="true"/>
+    <lcf76f155ced4ddcb4097134ff3c332f xmlns="d6210112-b845-4aab-af77-b97ba142c986">
+      <Terms xmlns="http://schemas.microsoft.com/office/infopath/2007/PartnerControls"/>
+    </lcf76f155ced4ddcb4097134ff3c332f>
+  </documentManagement>
+</p:properties>
+</file>
+
 <file path=customXml/itemProps1.xml><?xml version="1.0" encoding="utf-8"?>
+<ds:datastoreItem xmlns:ds="http://schemas.openxmlformats.org/officeDocument/2006/customXml" ds:itemID="{EEF5F0ED-7249-4EF2-A1DC-BCC748468A31}">
+  <ds:schemaRefs>
+    <ds:schemaRef ds:uri="http://schemas.openxmlformats.org/officeDocument/2006/bibliography"/>
+  </ds:schemaRefs>
+</ds:datastoreItem>
+</file>
+
+<file path=customXml/itemProps2.xml><?xml version="1.0" encoding="utf-8"?>
 <ds:datastoreItem xmlns:ds="http://schemas.openxmlformats.org/officeDocument/2006/customXml" ds:itemID="{8377AC35-1F67-4634-A35A-C97BEAAA8887}">
   <ds:schemaRefs>
     <ds:schemaRef ds:uri="http://schemas.microsoft.com/sharepoint/v3/contenttype/forms"/>
@@ -5404,27 +7107,7 @@
 </ds:datastoreItem>
 </file>
 
-<file path=customXml/itemProps2.xml><?xml version="1.0" encoding="utf-8"?>
-<ds:datastoreItem xmlns:ds="http://schemas.openxmlformats.org/officeDocument/2006/customXml" ds:itemID="{EEF5F0ED-7249-4EF2-A1DC-BCC748468A31}">
-  <ds:schemaRefs>
-    <ds:schemaRef ds:uri="http://schemas.openxmlformats.org/officeDocument/2006/bibliography"/>
-  </ds:schemaRefs>
-</ds:datastoreItem>
-</file>
-
 <file path=customXml/itemProps3.xml><?xml version="1.0" encoding="utf-8"?>
-<ds:datastoreItem xmlns:ds="http://schemas.openxmlformats.org/officeDocument/2006/customXml" ds:itemID="{92AEE8A7-1AD4-41B6-8C7E-D78C973ED892}">
-  <ds:schemaRefs>
-    <ds:schemaRef ds:uri="http://schemas.microsoft.com/office/2006/metadata/properties"/>
-    <ds:schemaRef ds:uri="http://schemas.microsoft.com/office/infopath/2007/PartnerControls"/>
-    <ds:schemaRef ds:uri="a354ae3c-a1f2-4239-ba0c-3d68703b0794"/>
-    <ds:schemaRef ds:uri="676377cb-d3da-425c-8a84-7be589ff98a5"/>
-    <ds:schemaRef ds:uri="d6210112-b845-4aab-af77-b97ba142c986"/>
-  </ds:schemaRefs>
-</ds:datastoreItem>
-</file>
-
-<file path=customXml/itemProps4.xml><?xml version="1.0" encoding="utf-8"?>
 <ds:datastoreItem xmlns:ds="http://schemas.openxmlformats.org/officeDocument/2006/customXml" ds:itemID="{5C8CE71B-FEE6-40A4-A507-CE75EAE04290}">
   <ds:schemaRefs>
     <ds:schemaRef ds:uri="http://schemas.microsoft.com/office/2006/metadata/contentType"/>
@@ -5441,4 +7124,15 @@
     <ds:schemaRef ds:uri="http://schemas.microsoft.com/internal/obd"/>
   </ds:schemaRefs>
 </ds:datastoreItem>
+</file>
+
+<file path=customXml/itemProps4.xml><?xml version="1.0" encoding="utf-8"?>
+<ds:datastoreItem xmlns:ds="http://schemas.openxmlformats.org/officeDocument/2006/customXml" ds:itemID="{92AEE8A7-1AD4-41B6-8C7E-D78C973ED892}">
+  <ds:schemaRefs>
+    <ds:schemaRef ds:uri="http://schemas.microsoft.com/office/2006/metadata/properties"/>
+    <ds:schemaRef ds:uri="http://schemas.microsoft.com/office/infopath/2007/PartnerControls"/>
+    <ds:schemaRef ds:uri="676377cb-d3da-425c-8a84-7be589ff98a5"/>
+    <ds:schemaRef ds:uri="d6210112-b845-4aab-af77-b97ba142c986"/>
+  </ds:schemaRefs>
+</ds:datastoreItem>
 </file>
</xml_diff>